<commit_message>
GenAI -Powered Food Delivery Analysis Project - Final PowerPoint, PDF and Model Results
</commit_message>
<xml_diff>
--- a/GenAI-Powered Food Delivery Sentiment Analysis/GenAI -Powered Food Delivery Analysis Project Description.docx
+++ b/GenAI-Powered Food Delivery Sentiment Analysis/GenAI -Powered Food Delivery Analysis Project Description.docx
@@ -883,7 +883,23 @@
           <w:sz w:val="28"/>
           <w:szCs w:val="28"/>
         </w:rPr>
-        <w:t>Tags (Delivery Time, Food Quality, Price, Packaging, Overall Experience) </w:t>
+        <w:t xml:space="preserve">Tags (Delivery Time, Food Quality, Price, Packaging, Overall </w:t>
+      </w:r>
+      <w:r>
+        <w:rPr>
+          <w:rFonts w:cstheme="minorHAnsi"/>
+          <w:sz w:val="28"/>
+          <w:szCs w:val="28"/>
+        </w:rPr>
+        <w:t>Sugg</w:t>
+      </w:r>
+      <w:r>
+        <w:rPr>
+          <w:rFonts w:cstheme="minorHAnsi"/>
+          <w:sz w:val="28"/>
+          <w:szCs w:val="28"/>
+        </w:rPr>
+        <w:t>) </w:t>
       </w:r>
     </w:p>
     <w:p>
@@ -2555,6 +2571,7 @@
   <w:style w:type="character" w:default="1" w:styleId="DefaultParagraphFont">
     <w:name w:val="Default Paragraph Font"/>
     <w:uiPriority w:val="1"/>
+    <w:semiHidden/>
     <w:unhideWhenUsed/>
   </w:style>
   <w:style w:type="table" w:default="1" w:styleId="TableNormal">

</xml_diff>